<commit_message>
Rockstar - Wrote JrAnimProgrammer Cover Letter
</commit_message>
<xml_diff>
--- a/Rockstar Games/ShantanuMane - CoverLetter_JrAnimationProgrammer_Rockstar.docx
+++ b/Rockstar Games/ShantanuMane - CoverLetter_JrAnimationProgrammer_Rockstar.docx
@@ -255,7 +255,13 @@
         <w:spacing w:after="60"/>
       </w:pPr>
       <w:r>
-        <w:t>Jan 2 2019</w:t>
+        <w:t xml:space="preserve">Jan </w:t>
+      </w:r>
+      <w:r>
+        <w:t>6</w:t>
+      </w:r>
+      <w:r>
+        <w:t xml:space="preserve"> 2019</w:t>
       </w:r>
     </w:p>
     <w:p>
@@ -263,10 +269,7 @@
         <w:spacing w:after="0"/>
       </w:pPr>
       <w:r>
-        <w:t>Naughty Dog</w:t>
-      </w:r>
-      <w:r>
-        <w:t xml:space="preserve"> Inc</w:t>
+        <w:t>Rockstar San Diego</w:t>
       </w:r>
       <w:r>
         <w:t>,</w:t>
@@ -277,7 +280,10 @@
         <w:spacing w:after="0"/>
       </w:pPr>
       <w:r>
-        <w:t>2425 Olympic Blvd,</w:t>
+        <w:t>2200 Faraday Ave #200</w:t>
+      </w:r>
+      <w:r>
+        <w:t>,</w:t>
       </w:r>
     </w:p>
     <w:p>
@@ -285,44 +291,50 @@
         <w:spacing w:after="0"/>
       </w:pPr>
       <w:r>
-        <w:t>Santa Monica,</w:t>
-      </w:r>
-      <w:r>
-        <w:t xml:space="preserve"> CA 90404</w:t>
-      </w:r>
-    </w:p>
-    <w:p>
-      <w:pPr>
-        <w:spacing w:after="100"/>
-      </w:pPr>
-    </w:p>
-    <w:p>
-      <w:pPr>
-        <w:spacing w:after="240"/>
-        <w:rPr>
-          <w:b/>
-        </w:rPr>
-      </w:pPr>
-      <w:r>
-        <w:rPr>
-          <w:b/>
-        </w:rPr>
-        <w:t xml:space="preserve">Dear </w:t>
-      </w:r>
-      <w:r>
-        <w:rPr>
-          <w:b/>
-        </w:rPr>
-        <w:t>Rockstar</w:t>
-      </w:r>
-      <w:r>
-        <w:rPr>
-          <w:b/>
-        </w:rPr>
-        <w:t xml:space="preserve"> San Diego</w:t>
+        <w:t>Carlsbad</w:t>
+      </w:r>
+      <w:r>
+        <w:t>,</w:t>
+      </w:r>
+      <w:r>
+        <w:t xml:space="preserve"> CA </w:t>
+      </w:r>
+      <w:r>
+        <w:t>92008</w:t>
       </w:r>
       <w:bookmarkStart w:id="0" w:name="_GoBack"/>
       <w:bookmarkEnd w:id="0"/>
+    </w:p>
+    <w:p>
+      <w:pPr>
+        <w:spacing w:after="100"/>
+      </w:pPr>
+    </w:p>
+    <w:p>
+      <w:pPr>
+        <w:spacing w:after="240"/>
+        <w:rPr>
+          <w:b/>
+        </w:rPr>
+      </w:pPr>
+      <w:r>
+        <w:rPr>
+          <w:b/>
+        </w:rPr>
+        <w:t xml:space="preserve">Dear </w:t>
+      </w:r>
+      <w:r>
+        <w:rPr>
+          <w:b/>
+        </w:rPr>
+        <w:t>Rockstar</w:t>
+      </w:r>
+      <w:r>
+        <w:rPr>
+          <w:b/>
+        </w:rPr>
+        <w:t xml:space="preserve"> San Diego</w:t>
+      </w:r>
       <w:r>
         <w:rPr>
           <w:b/>
@@ -365,13 +377,16 @@
         <w:t>ed</w:t>
       </w:r>
       <w:r>
-        <w:t xml:space="preserve"> experience with Player Input, </w:t>
-      </w:r>
-      <w:r>
-        <w:t>A</w:t>
-      </w:r>
-      <w:r>
-        <w:t xml:space="preserve">nimations and AI </w:t>
+        <w:t xml:space="preserve"> experience with </w:t>
+      </w:r>
+      <w:r>
+        <w:t>Animations</w:t>
+      </w:r>
+      <w:r>
+        <w:t xml:space="preserve">, </w:t>
+      </w:r>
+      <w:r>
+        <w:t xml:space="preserve">Player Input, and AI </w:t>
       </w:r>
       <w:r>
         <w:t xml:space="preserve">working </w:t>
@@ -380,351 +395,446 @@
         <w:t xml:space="preserve">on Action Games. </w:t>
       </w:r>
       <w:r>
-        <w:t xml:space="preserve">I am currently a graduate student at the University of Utah studying in the final </w:t>
-      </w:r>
-      <w:r>
-        <w:t>semester</w:t>
+        <w:t xml:space="preserve">I am currently </w:t>
+      </w:r>
+      <w:r>
+        <w:t xml:space="preserve">in the final semester </w:t>
+      </w:r>
+      <w:r>
+        <w:t>of my</w:t>
+      </w:r>
+      <w:r>
+        <w:t xml:space="preserve"> graduate stud</w:t>
+      </w:r>
+      <w:r>
+        <w:t>ies</w:t>
+      </w:r>
+      <w:r>
+        <w:t xml:space="preserve"> at the University of Utah </w:t>
+      </w:r>
+      <w:r>
+        <w:t>for</w:t>
+      </w:r>
+      <w:r>
+        <w:t xml:space="preserve"> my </w:t>
+      </w:r>
+      <w:r>
+        <w:t xml:space="preserve">EAE </w:t>
+      </w:r>
+      <w:r>
+        <w:t xml:space="preserve">- </w:t>
+      </w:r>
+      <w:r>
+        <w:t>Game Engineering</w:t>
+      </w:r>
+      <w:r>
+        <w:t xml:space="preserve"> Master’s</w:t>
+      </w:r>
+      <w:r>
+        <w:t xml:space="preserve"> degree. And I am </w:t>
+      </w:r>
+      <w:r>
+        <w:t xml:space="preserve">beyond </w:t>
+      </w:r>
+      <w:r>
+        <w:t>thrilled</w:t>
+      </w:r>
+      <w:r>
+        <w:t xml:space="preserve"> to be applying for the </w:t>
+      </w:r>
+      <w:r>
+        <w:t>Junior Animation Programmer</w:t>
+      </w:r>
+      <w:r>
+        <w:t xml:space="preserve"> position at </w:t>
+      </w:r>
+      <w:r>
+        <w:t xml:space="preserve">Rockstar </w:t>
+      </w:r>
+      <w:r>
+        <w:t>San Diego</w:t>
+      </w:r>
+      <w:r>
+        <w:t>!</w:t>
+      </w:r>
+    </w:p>
+    <w:p>
+      <w:pPr>
+        <w:spacing w:after="240"/>
+      </w:pPr>
+      <w:r>
+        <w:t>My C++ skills are at their peak through rigorous practice with the use of pointers and a better understanding of Data Structures</w:t>
+      </w:r>
+      <w:r>
+        <w:t xml:space="preserve"> and Software Design Principles</w:t>
+      </w:r>
+      <w:r>
+        <w:t xml:space="preserve"> from the Collision System and Memory Manager that I created. I love delving into 3D Math and am relearning it in a better way, with a heavy focus on </w:t>
+      </w:r>
+      <w:r>
+        <w:t xml:space="preserve">visualizing and </w:t>
+      </w:r>
+      <w:r>
+        <w:t xml:space="preserve">understanding it through geometry, for use specifically in games. The Action games that I have worked on and am currently working on have given me experience in bringing the design, engineering, art and animation in them together, and in collaborating with and learning from the people involved, as well as iterating on </w:t>
+      </w:r>
+      <w:r>
+        <w:t xml:space="preserve">the </w:t>
+      </w:r>
+      <w:r>
+        <w:t>game</w:t>
+      </w:r>
+      <w:r>
+        <w:t>s’</w:t>
+      </w:r>
+      <w:r>
+        <w:t xml:space="preserve"> systems to get them to their best possible form.</w:t>
+      </w:r>
+    </w:p>
+    <w:p>
+      <w:pPr>
+        <w:spacing w:after="240"/>
+      </w:pPr>
+      <w:r>
+        <w:t xml:space="preserve">Combat, action and animation are where my passion truly lies. </w:t>
+      </w:r>
+      <w:r>
+        <w:t xml:space="preserve">I </w:t>
+      </w:r>
+      <w:r>
+        <w:t>believe</w:t>
+      </w:r>
+      <w:r>
+        <w:t xml:space="preserve"> animation plays a huge role in</w:t>
+      </w:r>
+      <w:r>
+        <w:t xml:space="preserve"> making these aspects true</w:t>
+      </w:r>
+      <w:r>
+        <w:t>-</w:t>
+      </w:r>
+      <w:r>
+        <w:t>to</w:t>
+      </w:r>
+      <w:r>
+        <w:t>-</w:t>
+      </w:r>
+      <w:r>
+        <w:t>life in games.</w:t>
       </w:r>
       <w:r>
         <w:t xml:space="preserve"> </w:t>
       </w:r>
       <w:r>
-        <w:t>for</w:t>
-      </w:r>
-      <w:r>
-        <w:t xml:space="preserve"> my </w:t>
-      </w:r>
-      <w:r>
-        <w:t xml:space="preserve">EAE </w:t>
-      </w:r>
-      <w:r>
-        <w:t xml:space="preserve">- </w:t>
-      </w:r>
-      <w:r>
-        <w:t>Game Engineering</w:t>
-      </w:r>
-      <w:r>
-        <w:t xml:space="preserve"> Master’s</w:t>
-      </w:r>
-      <w:r>
-        <w:t xml:space="preserve"> degree. And I am </w:t>
-      </w:r>
-      <w:r>
-        <w:t xml:space="preserve">beyond </w:t>
-      </w:r>
-      <w:r>
-        <w:t>thrilled</w:t>
-      </w:r>
-      <w:r>
-        <w:t xml:space="preserve"> to be applying for the </w:t>
-      </w:r>
-      <w:r>
-        <w:t>Junior Animation Programmer</w:t>
-      </w:r>
-      <w:r>
-        <w:t xml:space="preserve"> position at </w:t>
-      </w:r>
-      <w:r>
-        <w:t>Rockstar Games</w:t>
+        <w:t>I continue to learn combat design and combat systems. I am also learning animation programming and am working towards creating a gameplay animation system related to but not limited to combat.</w:t>
+      </w:r>
+      <w:r>
+        <w:t xml:space="preserve"> Learning about animation programming from GDC talks by Jeet Shroff </w:t>
+      </w:r>
+      <w:r>
+        <w:t>(</w:t>
+      </w:r>
+      <w:r>
+        <w:t>Just Cause 3</w:t>
+      </w:r>
+      <w:r>
+        <w:t>)</w:t>
+      </w:r>
+      <w:r>
+        <w:t xml:space="preserve">, Jake Campbell </w:t>
+      </w:r>
+      <w:r>
+        <w:t>(</w:t>
+      </w:r>
+      <w:r>
+        <w:t>DOOM</w:t>
+      </w:r>
+      <w:r>
+        <w:t>)</w:t>
+      </w:r>
+      <w:r>
+        <w:t xml:space="preserve">, Simon </w:t>
+      </w:r>
+      <w:proofErr w:type="spellStart"/>
+      <w:r>
+        <w:t>Clavet</w:t>
+      </w:r>
+      <w:proofErr w:type="spellEnd"/>
+      <w:r>
+        <w:t xml:space="preserve"> </w:t>
+      </w:r>
+      <w:r>
+        <w:t>(</w:t>
+      </w:r>
+      <w:r>
+        <w:t>For Honor</w:t>
+      </w:r>
+      <w:r>
+        <w:t>)</w:t>
+      </w:r>
+      <w:r>
+        <w:t xml:space="preserve">, Geoff Harrower </w:t>
+      </w:r>
+      <w:r>
+        <w:t>(</w:t>
+      </w:r>
+      <w:r>
+        <w:t>EA UFC</w:t>
+      </w:r>
+      <w:r>
+        <w:t>)</w:t>
+      </w:r>
+      <w:r>
+        <w:t xml:space="preserve"> and Michal Mach </w:t>
+      </w:r>
+      <w:r>
+        <w:t>(</w:t>
+      </w:r>
+      <w:r>
+        <w:t>Uncharted 4</w:t>
+      </w:r>
+      <w:r>
+        <w:t>)</w:t>
+      </w:r>
+      <w:r>
+        <w:t xml:space="preserve"> have made me insightful about the underlying</w:t>
+      </w:r>
+      <w:r>
+        <w:t xml:space="preserve"> animation</w:t>
+      </w:r>
+      <w:r>
+        <w:t xml:space="preserve"> mechanisms of those games and ones I play. </w:t>
+      </w:r>
+    </w:p>
+    <w:p>
+      <w:pPr>
+        <w:spacing w:after="240"/>
+      </w:pPr>
+      <w:r>
+        <w:t>I love Action Games that bring out a burst of raw excitement and power in the player! I happen to be someone with a lot of enthusiasm and energy</w:t>
+      </w:r>
+      <w:r>
+        <w:t>.</w:t>
+      </w:r>
+      <w:r>
+        <w:t xml:space="preserve"> The </w:t>
+      </w:r>
+      <w:r>
+        <w:t>high stakes train heists</w:t>
+      </w:r>
+      <w:r>
+        <w:t>,</w:t>
+      </w:r>
+      <w:r>
+        <w:t xml:space="preserve"> horse chases </w:t>
+      </w:r>
+      <w:r>
+        <w:t xml:space="preserve">and Dead Eye system </w:t>
+      </w:r>
+      <w:r>
+        <w:t>of Red Dead Redemption 2</w:t>
+      </w:r>
+      <w:r>
+        <w:t xml:space="preserve"> nail down these feelings </w:t>
+      </w:r>
+      <w:r>
+        <w:t>masterfully</w:t>
+      </w:r>
+      <w:r>
+        <w:t xml:space="preserve"> and immaculately. </w:t>
+      </w:r>
+      <w:r>
+        <w:t>T</w:t>
+      </w:r>
+      <w:r>
+        <w:t xml:space="preserve">he </w:t>
+      </w:r>
+      <w:r>
+        <w:t xml:space="preserve">animation </w:t>
+      </w:r>
+      <w:r>
+        <w:t xml:space="preserve">in the combat and horse riding </w:t>
+      </w:r>
+      <w:r>
+        <w:t>is so organic and realistic</w:t>
       </w:r>
       <w:r>
         <w:t>!</w:t>
       </w:r>
+      <w:r>
+        <w:t xml:space="preserve"> The recoil felt in various body parts on shooting a gun, hit reactions from bullets and melee strikes and Arthur’s body </w:t>
+      </w:r>
+      <w:r>
+        <w:t>bobbing</w:t>
+      </w:r>
+      <w:r>
+        <w:t>,</w:t>
+      </w:r>
+      <w:r>
+        <w:t xml:space="preserve"> and his arms and legs </w:t>
+      </w:r>
+      <w:r>
+        <w:t>bouncing</w:t>
+      </w:r>
+      <w:r>
+        <w:t xml:space="preserve"> while riding a horse </w:t>
+      </w:r>
+      <w:r>
+        <w:t>give</w:t>
+      </w:r>
+      <w:r>
+        <w:t xml:space="preserve"> these activities </w:t>
+      </w:r>
+      <w:r>
+        <w:t xml:space="preserve">that touch of </w:t>
+      </w:r>
+      <w:r>
+        <w:t xml:space="preserve">almost </w:t>
+      </w:r>
+      <w:r>
+        <w:t>being real life</w:t>
+      </w:r>
+      <w:r>
+        <w:t>!</w:t>
+      </w:r>
+      <w:r>
+        <w:t xml:space="preserve"> There are many other things I </w:t>
+      </w:r>
+      <w:r>
+        <w:t xml:space="preserve">noticed and </w:t>
+      </w:r>
+      <w:r>
+        <w:t xml:space="preserve">appreciate like characters’ focus tracking ongoing conversations &amp; interactions, the horse’s legs staying on the ground during </w:t>
+      </w:r>
+      <w:r>
+        <w:t>‘S</w:t>
+      </w:r>
+      <w:r>
+        <w:t xml:space="preserve">kid </w:t>
+      </w:r>
+      <w:r>
+        <w:t>T</w:t>
+      </w:r>
+      <w:r>
+        <w:t>urns</w:t>
+      </w:r>
+      <w:r>
+        <w:t>’</w:t>
+      </w:r>
+      <w:r>
+        <w:t xml:space="preserve"> even on sloping terrain</w:t>
+      </w:r>
+      <w:r>
+        <w:t xml:space="preserve"> and the kill-cams that depict the target’s body caving in from the </w:t>
+      </w:r>
+      <w:r>
+        <w:t xml:space="preserve">impact of the killing </w:t>
+      </w:r>
+      <w:r>
+        <w:t>blow</w:t>
+      </w:r>
+      <w:r>
+        <w:t>.</w:t>
+      </w:r>
     </w:p>
     <w:p>
       <w:pPr>
         <w:spacing w:after="240"/>
       </w:pPr>
       <w:r>
-        <w:t>My C++ skills are at their peak through rigorous practice with the use of pointers and a better understanding of Data Structures</w:t>
-      </w:r>
-      <w:r>
-        <w:t xml:space="preserve"> and Software Design Principles</w:t>
-      </w:r>
-      <w:r>
-        <w:t xml:space="preserve"> from the Collision System and Memory Manager that I created. I love delving into 3D Math and am relearning it in a better way, with a heavy focus on </w:t>
-      </w:r>
-      <w:r>
-        <w:t xml:space="preserve">visualizing and </w:t>
-      </w:r>
-      <w:r>
-        <w:t xml:space="preserve">understanding it through geometry, for use specifically in games. The Action games that I have worked on and am currently working on have given me experience in bringing the design, engineering, art and animation in them together, and in collaborating with and learning from the people involved, as well as iterating on </w:t>
+        <w:t>Games with</w:t>
+      </w:r>
+      <w:r>
+        <w:t xml:space="preserve"> </w:t>
+      </w:r>
+      <w:r>
+        <w:t xml:space="preserve">believable &amp; </w:t>
+      </w:r>
+      <w:r>
+        <w:t>livable worlds, living, breathing characters</w:t>
+      </w:r>
+      <w:r>
+        <w:t xml:space="preserve"> </w:t>
+      </w:r>
+      <w:r>
+        <w:t>and high stakes</w:t>
+      </w:r>
+      <w:r>
+        <w:t>, realistic</w:t>
+      </w:r>
+      <w:r>
+        <w:t xml:space="preserve"> action </w:t>
+      </w:r>
+      <w:r>
+        <w:t xml:space="preserve">are what </w:t>
+      </w:r>
+      <w:r>
+        <w:t>Rockstar</w:t>
+      </w:r>
+      <w:r>
+        <w:t xml:space="preserve"> is </w:t>
       </w:r>
       <w:r>
         <w:t xml:space="preserve">the </w:t>
       </w:r>
       <w:r>
-        <w:t>game</w:t>
-      </w:r>
-      <w:r>
-        <w:t>s’</w:t>
-      </w:r>
-      <w:r>
-        <w:t xml:space="preserve"> systems to get them to their best possible form.</w:t>
-      </w:r>
-    </w:p>
-    <w:p>
-      <w:pPr>
-        <w:spacing w:after="240"/>
-      </w:pPr>
-      <w:r>
-        <w:t>I love Action Games that bring out a burst of raw excitement and power in the player! I happen to be someone with a lot of enthusiasm and energy</w:t>
-      </w:r>
-      <w:r>
-        <w:t>.</w:t>
-      </w:r>
-      <w:r>
-        <w:t xml:space="preserve"> The Uncharted games nail down these feelings </w:t>
-      </w:r>
-      <w:r>
-        <w:t>masterfully</w:t>
-      </w:r>
-      <w:r>
-        <w:t xml:space="preserve"> and immaculately. </w:t>
-      </w:r>
-      <w:r>
-        <w:t>T</w:t>
-      </w:r>
-      <w:r>
-        <w:t xml:space="preserve">he action, the firefights and the </w:t>
-      </w:r>
-      <w:r>
-        <w:t>chase sequences in them have made me ride waves of excitement and adrenaline.</w:t>
-      </w:r>
-      <w:r>
-        <w:t xml:space="preserve"> The high stakes and high adrenaline </w:t>
-      </w:r>
-      <w:r>
-        <w:t xml:space="preserve">climactic </w:t>
-      </w:r>
-      <w:r>
-        <w:t>chase sequences are particularly my favorites of these. They have had me on the edge of my seat, tightly gripping my controller, being on point with my shooting and pushing hard on the movement stick to charge through to make it out alive if only by the skin of my teeth!</w:t>
-      </w:r>
-      <w:r>
-        <w:t xml:space="preserve"> I think the</w:t>
-      </w:r>
-      <w:r>
-        <w:t>y</w:t>
-      </w:r>
-      <w:r>
-        <w:t xml:space="preserve"> are just </w:t>
-      </w:r>
-      <w:r>
-        <w:t>very</w:t>
+        <w:t>flag</w:t>
+      </w:r>
+      <w:r>
+        <w:t>-bearer</w:t>
+      </w:r>
+      <w:r>
+        <w:t xml:space="preserve"> of</w:t>
+      </w:r>
+      <w:r>
+        <w:t>!</w:t>
+      </w:r>
+      <w:r>
+        <w:t xml:space="preserve"> I like </w:t>
+      </w:r>
+      <w:r>
+        <w:t>your team’s</w:t>
       </w:r>
       <w:r>
         <w:t xml:space="preserve"> </w:t>
       </w:r>
       <w:r>
-        <w:t>beautifully done.</w:t>
-      </w:r>
-    </w:p>
-    <w:p>
-      <w:pPr>
-        <w:spacing w:after="240"/>
-      </w:pPr>
-      <w:r>
-        <w:t xml:space="preserve">Combat, </w:t>
-      </w:r>
-      <w:r>
-        <w:t xml:space="preserve">weapons, </w:t>
-      </w:r>
-      <w:r>
-        <w:t>action and animation are where my passion truly lies</w:t>
-      </w:r>
-      <w:r>
-        <w:t xml:space="preserve">. I have </w:t>
-      </w:r>
-      <w:r>
-        <w:t>and continue to take</w:t>
-      </w:r>
-      <w:r>
-        <w:t xml:space="preserve"> time </w:t>
-      </w:r>
-      <w:r>
-        <w:t xml:space="preserve">to learn </w:t>
-      </w:r>
-      <w:r>
-        <w:t>combat design and combat</w:t>
-      </w:r>
-      <w:r>
-        <w:t xml:space="preserve"> systems</w:t>
-      </w:r>
-      <w:r>
-        <w:t>.</w:t>
+        <w:t>determination</w:t>
       </w:r>
       <w:r>
         <w:t xml:space="preserve"> </w:t>
       </w:r>
       <w:r>
-        <w:t>I am also putting time into learning about animation programming and am working towards creating a</w:t>
-      </w:r>
-      <w:r>
-        <w:t xml:space="preserve"> gameplay</w:t>
-      </w:r>
-      <w:r>
-        <w:t xml:space="preserve"> animation system related to but not limited to combat.</w:t>
+        <w:t>in</w:t>
       </w:r>
       <w:r>
         <w:t xml:space="preserve"> </w:t>
       </w:r>
       <w:r>
-        <w:t>P</w:t>
-      </w:r>
-      <w:r>
-        <w:t xml:space="preserve">laying Uncharted 3 &amp; 4 clearly told me how much the melee system had improved. And </w:t>
-      </w:r>
-      <w:r>
-        <w:t>the</w:t>
-      </w:r>
-      <w:r>
-        <w:t xml:space="preserve"> combat and animation in The Last of Us Part II</w:t>
-      </w:r>
-      <w:r>
-        <w:t>’s</w:t>
-      </w:r>
-      <w:r>
-        <w:t xml:space="preserve"> E3 2018 </w:t>
-      </w:r>
-      <w:r>
-        <w:t>footage</w:t>
-      </w:r>
-      <w:r>
-        <w:t xml:space="preserve"> was </w:t>
-      </w:r>
-      <w:r>
-        <w:t xml:space="preserve">nothing short of </w:t>
-      </w:r>
-      <w:r>
-        <w:t>sublime!</w:t>
-      </w:r>
-      <w:r>
-        <w:t xml:space="preserve"> I love how the hit reactions and dodges </w:t>
-      </w:r>
-      <w:r>
-        <w:t>are</w:t>
-      </w:r>
-      <w:r>
-        <w:t xml:space="preserve"> so organic and realistic, how Ellie’s and the enemies’ focus subtly shifts </w:t>
-      </w:r>
-      <w:r>
-        <w:t>reading and anticipating</w:t>
-      </w:r>
-      <w:r>
-        <w:t xml:space="preserve"> an</w:t>
-      </w:r>
-      <w:r>
-        <w:t xml:space="preserve"> incoming attack and </w:t>
-      </w:r>
-      <w:r>
-        <w:t>characters</w:t>
-      </w:r>
-      <w:r>
-        <w:t xml:space="preserve"> </w:t>
-      </w:r>
-      <w:r>
-        <w:t xml:space="preserve">wince and </w:t>
-      </w:r>
-      <w:r>
-        <w:t>reach for wounds in pain on being hit.</w:t>
-      </w:r>
-      <w:r>
-        <w:t xml:space="preserve"> It all just feel</w:t>
-      </w:r>
-      <w:r>
-        <w:t>s</w:t>
-      </w:r>
-      <w:r>
-        <w:t xml:space="preserve"> so </w:t>
-      </w:r>
-      <w:r>
-        <w:t xml:space="preserve">amazingly </w:t>
-      </w:r>
-      <w:r>
-        <w:t>real!</w:t>
-      </w:r>
-    </w:p>
-    <w:p>
-      <w:pPr>
-        <w:spacing w:after="240"/>
-      </w:pPr>
-      <w:r>
-        <w:t xml:space="preserve">Games with Action and </w:t>
-      </w:r>
-      <w:r>
-        <w:t xml:space="preserve">engaging, compelling experiences are what </w:t>
+        <w:t xml:space="preserve">being ambitious, aiming higher than ever and pushing </w:t>
+      </w:r>
+      <w:r>
+        <w:t xml:space="preserve">yourselves </w:t>
+      </w:r>
+      <w:r>
+        <w:t xml:space="preserve">to achieve </w:t>
+      </w:r>
+      <w:r>
+        <w:t>a vision like none other before</w:t>
+      </w:r>
+      <w:r>
+        <w:t xml:space="preserve">. </w:t>
+      </w:r>
+      <w:r>
+        <w:t xml:space="preserve">And </w:t>
+      </w:r>
+      <w:r>
+        <w:t xml:space="preserve">I would absolutely love to be a part of the team at </w:t>
       </w:r>
       <w:r>
         <w:t>Rockstar</w:t>
       </w:r>
       <w:r>
-        <w:t xml:space="preserve"> is </w:t>
-      </w:r>
-      <w:r>
-        <w:t xml:space="preserve">the </w:t>
-      </w:r>
-      <w:r>
-        <w:t>flag</w:t>
-      </w:r>
-      <w:r>
-        <w:t>-bearer</w:t>
-      </w:r>
-      <w:r>
-        <w:t xml:space="preserve"> of</w:t>
-      </w:r>
-      <w:r>
-        <w:t>!</w:t>
-      </w:r>
-      <w:r>
-        <w:t xml:space="preserve"> I like the studio’s ideology of encouraging all the team members to push themselves, to </w:t>
-      </w:r>
-      <w:r>
-        <w:t xml:space="preserve">push the boundaries and </w:t>
-      </w:r>
-      <w:r>
-        <w:t>not be afraid of failure</w:t>
-      </w:r>
-      <w:r>
-        <w:t xml:space="preserve">, </w:t>
-      </w:r>
-      <w:r>
-        <w:t>and to</w:t>
-      </w:r>
-      <w:r>
-        <w:t xml:space="preserve"> be passionate about,</w:t>
-      </w:r>
-      <w:r>
-        <w:t xml:space="preserve"> participate </w:t>
-      </w:r>
-      <w:r>
-        <w:t xml:space="preserve">in </w:t>
-      </w:r>
-      <w:r>
-        <w:t>and contribute to the vision of the game</w:t>
-      </w:r>
-      <w:r>
-        <w:t xml:space="preserve">. </w:t>
-      </w:r>
-      <w:r>
-        <w:t xml:space="preserve">I think these values are essential for the progress of each </w:t>
-      </w:r>
-      <w:r>
-        <w:t>team-</w:t>
-      </w:r>
-      <w:r>
-        <w:t xml:space="preserve">member and the </w:t>
-      </w:r>
-      <w:r>
-        <w:t>team</w:t>
-      </w:r>
-      <w:r>
-        <w:t xml:space="preserve"> as a whole. </w:t>
-      </w:r>
-      <w:r>
-        <w:t xml:space="preserve">I would absolutely love to be a part of the team at </w:t>
-      </w:r>
-      <w:r>
-        <w:t>Rockstar</w:t>
+        <w:t xml:space="preserve"> San Diego</w:t>
       </w:r>
       <w:r>
         <w:t xml:space="preserve"> and</w:t>

</xml_diff>